<commit_message>
fix documentation, add an example
</commit_message>
<xml_diff>
--- a/Documentation/Documentation_lab4.docx
+++ b/Documentation/Documentation_lab4.docx
@@ -14,7 +14,7 @@
           <w:kern w:val="0"/>
           <w:sz w:val="36"/>
           <w:szCs w:val="36"/>
-          <w:lang w:val="en-US" w:eastAsia="en-GB"/>
+          <w:lang w:val="ru-RU" w:eastAsia="en-GB"/>
           <w14:ligatures w14:val="none"/>
         </w:rPr>
       </w:pPr>
@@ -41,7 +41,7 @@
           <w:kern w:val="0"/>
           <w:sz w:val="36"/>
           <w:szCs w:val="36"/>
-          <w:lang w:val="en-US" w:eastAsia="en-GB"/>
+          <w:lang w:val="ru-RU" w:eastAsia="en-GB"/>
           <w14:ligatures w14:val="none"/>
         </w:rPr>
         <w:t>4</w:t>
@@ -1366,15 +1366,7 @@
           <w:szCs w:val="28"/>
           <w:lang w:val="ru-RU"/>
         </w:rPr>
-        <w:t>пошаговый алгоритм; − алгоритм ЦДА; − алгоритм Брезенхема; − алгоритм Брезенхема (окружность)</w:t>
-      </w:r>
-      <w:r>
-        <w:rPr>
-          <w:sz w:val="28"/>
-          <w:szCs w:val="28"/>
-          <w:lang w:val="ru-RU"/>
-        </w:rPr>
-        <w:t>).</w:t>
+        <w:t>пошаговый алгоритм; − алгоритм ЦДА; − алгоритм Брезенхема; − алгоритм Брезенхема (окружность)).</w:t>
       </w:r>
     </w:p>
     <w:p>
@@ -1535,25 +1527,1584 @@
     </w:p>
     <w:p>
       <w:pPr>
-        <w:rPr>
-          <w:lang w:val="ru-RU"/>
-        </w:rPr>
-      </w:pPr>
-    </w:p>
-    <w:p>
-      <w:pPr>
-        <w:rPr>
-          <w:lang w:val="ru-RU"/>
-        </w:rPr>
-      </w:pPr>
-    </w:p>
-    <w:p>
-      <w:pPr>
-        <w:rPr>
-          <w:lang w:val="ru-RU"/>
-        </w:rPr>
-      </w:pPr>
-    </w:p>
+        <w:ind w:firstLine="360"/>
+        <w:rPr>
+          <w:b/>
+          <w:bCs/>
+          <w:sz w:val="32"/>
+          <w:szCs w:val="32"/>
+          <w:lang w:val="en-US"/>
+        </w:rPr>
+      </w:pPr>
+      <w:r>
+        <w:rPr>
+          <w:b/>
+          <w:bCs/>
+          <w:sz w:val="32"/>
+          <w:szCs w:val="32"/>
+          <w:lang w:val="ru-RU"/>
+        </w:rPr>
+        <w:lastRenderedPageBreak/>
+        <w:t>Пример</w:t>
+      </w:r>
+      <w:r>
+        <w:rPr>
+          <w:b/>
+          <w:bCs/>
+          <w:sz w:val="32"/>
+          <w:szCs w:val="32"/>
+          <w:lang w:val="en-US"/>
+        </w:rPr>
+        <w:t>:</w:t>
+      </w:r>
+    </w:p>
+    <w:p>
+      <w:pPr>
+        <w:ind w:firstLine="360"/>
+        <w:jc w:val="both"/>
+        <w:rPr>
+          <w:sz w:val="28"/>
+          <w:szCs w:val="28"/>
+          <w:lang w:val="ru-RU" w:eastAsia="en-GB"/>
+        </w:rPr>
+      </w:pPr>
+      <w:r>
+        <w:rPr>
+          <w:sz w:val="28"/>
+          <w:szCs w:val="28"/>
+          <w:lang w:val="ru-RU" w:eastAsia="en-GB"/>
+        </w:rPr>
+        <w:t>Для примера с отрезком координат (0,0) и (10,15), предположим, что цвет линии задан как "красный" (</w:t>
+      </w:r>
+      <w:r>
+        <w:rPr>
+          <w:sz w:val="28"/>
+          <w:szCs w:val="28"/>
+          <w:lang w:eastAsia="en-GB"/>
+        </w:rPr>
+        <w:t>red</w:t>
+      </w:r>
+      <w:r>
+        <w:rPr>
+          <w:sz w:val="28"/>
+          <w:szCs w:val="28"/>
+          <w:lang w:val="ru-RU" w:eastAsia="en-GB"/>
+        </w:rPr>
+        <w:t>).</w:t>
+      </w:r>
+    </w:p>
+    <w:p>
+      <w:pPr>
+        <w:jc w:val="both"/>
+        <w:rPr>
+          <w:sz w:val="28"/>
+          <w:szCs w:val="28"/>
+          <w:lang w:eastAsia="en-GB"/>
+        </w:rPr>
+      </w:pPr>
+      <w:r>
+        <w:rPr>
+          <w:sz w:val="28"/>
+          <w:szCs w:val="28"/>
+          <w:lang w:eastAsia="en-GB"/>
+        </w:rPr>
+        <w:t>Вычисления:</w:t>
+      </w:r>
+    </w:p>
+    <w:p>
+      <w:pPr>
+        <w:jc w:val="both"/>
+        <w:rPr>
+          <w:sz w:val="28"/>
+          <w:szCs w:val="28"/>
+          <w:lang w:val="ru-RU" w:eastAsia="en-GB"/>
+        </w:rPr>
+      </w:pPr>
+      <w:r>
+        <w:rPr>
+          <w:sz w:val="28"/>
+          <w:szCs w:val="28"/>
+          <w:lang w:val="ru-RU" w:eastAsia="en-GB"/>
+        </w:rPr>
+        <w:t xml:space="preserve">Заданные координаты начальной точки и конечной точки: </w:t>
+      </w:r>
+      <w:r>
+        <w:rPr>
+          <w:sz w:val="28"/>
+          <w:szCs w:val="28"/>
+          <w:lang w:eastAsia="en-GB"/>
+        </w:rPr>
+        <w:t>start</w:t>
+      </w:r>
+      <w:r>
+        <w:rPr>
+          <w:sz w:val="28"/>
+          <w:szCs w:val="28"/>
+          <w:lang w:val="ru-RU" w:eastAsia="en-GB"/>
+        </w:rPr>
+        <w:t xml:space="preserve"> = [0, 0], </w:t>
+      </w:r>
+      <w:r>
+        <w:rPr>
+          <w:sz w:val="28"/>
+          <w:szCs w:val="28"/>
+          <w:lang w:eastAsia="en-GB"/>
+        </w:rPr>
+        <w:t>end</w:t>
+      </w:r>
+      <w:r>
+        <w:rPr>
+          <w:sz w:val="28"/>
+          <w:szCs w:val="28"/>
+          <w:lang w:val="ru-RU" w:eastAsia="en-GB"/>
+        </w:rPr>
+        <w:t xml:space="preserve"> = [10, 15].</w:t>
+      </w:r>
+    </w:p>
+    <w:p>
+      <w:pPr>
+        <w:jc w:val="both"/>
+        <w:rPr>
+          <w:sz w:val="28"/>
+          <w:szCs w:val="28"/>
+          <w:lang w:val="ru-RU" w:eastAsia="en-GB"/>
+        </w:rPr>
+      </w:pPr>
+      <w:r>
+        <w:rPr>
+          <w:sz w:val="28"/>
+          <w:szCs w:val="28"/>
+          <w:lang w:val="ru-RU" w:eastAsia="en-GB"/>
+        </w:rPr>
+        <w:t xml:space="preserve">Поскольку </w:t>
+      </w:r>
+      <w:r>
+        <w:rPr>
+          <w:sz w:val="28"/>
+          <w:szCs w:val="28"/>
+          <w:lang w:eastAsia="en-GB"/>
+        </w:rPr>
+        <w:t>start</w:t>
+      </w:r>
+      <w:r>
+        <w:rPr>
+          <w:sz w:val="28"/>
+          <w:szCs w:val="28"/>
+          <w:lang w:val="ru-RU" w:eastAsia="en-GB"/>
+        </w:rPr>
+        <w:t xml:space="preserve">[0] (0) не больше </w:t>
+      </w:r>
+      <w:r>
+        <w:rPr>
+          <w:sz w:val="28"/>
+          <w:szCs w:val="28"/>
+          <w:lang w:eastAsia="en-GB"/>
+        </w:rPr>
+        <w:t>end</w:t>
+      </w:r>
+      <w:r>
+        <w:rPr>
+          <w:sz w:val="28"/>
+          <w:szCs w:val="28"/>
+          <w:lang w:val="ru-RU" w:eastAsia="en-GB"/>
+        </w:rPr>
+        <w:t>[0] (10), условие</w:t>
+      </w:r>
+      <w:r>
+        <w:rPr>
+          <w:sz w:val="28"/>
+          <w:szCs w:val="28"/>
+          <w:lang w:eastAsia="en-GB"/>
+        </w:rPr>
+        <w:t> start</w:t>
+      </w:r>
+      <w:r>
+        <w:rPr>
+          <w:sz w:val="28"/>
+          <w:szCs w:val="28"/>
+          <w:lang w:val="ru-RU" w:eastAsia="en-GB"/>
+        </w:rPr>
+        <w:t xml:space="preserve">[0] &gt; </w:t>
+      </w:r>
+      <w:r>
+        <w:rPr>
+          <w:sz w:val="28"/>
+          <w:szCs w:val="28"/>
+          <w:lang w:eastAsia="en-GB"/>
+        </w:rPr>
+        <w:t>end</w:t>
+      </w:r>
+      <w:r>
+        <w:rPr>
+          <w:sz w:val="28"/>
+          <w:szCs w:val="28"/>
+          <w:lang w:val="ru-RU" w:eastAsia="en-GB"/>
+        </w:rPr>
+        <w:t>[0]</w:t>
+      </w:r>
+      <w:r>
+        <w:rPr>
+          <w:sz w:val="28"/>
+          <w:szCs w:val="28"/>
+          <w:lang w:eastAsia="en-GB"/>
+        </w:rPr>
+        <w:t> </w:t>
+      </w:r>
+      <w:r>
+        <w:rPr>
+          <w:sz w:val="28"/>
+          <w:szCs w:val="28"/>
+          <w:lang w:val="ru-RU" w:eastAsia="en-GB"/>
+        </w:rPr>
+        <w:t>не выполняется, и координаты остаются без изменений.</w:t>
+      </w:r>
+    </w:p>
+    <w:p>
+      <w:pPr>
+        <w:jc w:val="both"/>
+        <w:rPr>
+          <w:sz w:val="28"/>
+          <w:szCs w:val="28"/>
+          <w:lang w:val="ru-RU" w:eastAsia="en-GB"/>
+        </w:rPr>
+      </w:pPr>
+      <w:r>
+        <w:rPr>
+          <w:sz w:val="28"/>
+          <w:szCs w:val="28"/>
+          <w:lang w:val="ru-RU" w:eastAsia="en-GB"/>
+        </w:rPr>
+        <w:t xml:space="preserve">Поскольку </w:t>
+      </w:r>
+      <w:r>
+        <w:rPr>
+          <w:sz w:val="28"/>
+          <w:szCs w:val="28"/>
+          <w:lang w:eastAsia="en-GB"/>
+        </w:rPr>
+        <w:t>start</w:t>
+      </w:r>
+      <w:r>
+        <w:rPr>
+          <w:sz w:val="28"/>
+          <w:szCs w:val="28"/>
+          <w:lang w:val="ru-RU" w:eastAsia="en-GB"/>
+        </w:rPr>
+        <w:t xml:space="preserve">[1] (0) не больше </w:t>
+      </w:r>
+      <w:r>
+        <w:rPr>
+          <w:sz w:val="28"/>
+          <w:szCs w:val="28"/>
+          <w:lang w:eastAsia="en-GB"/>
+        </w:rPr>
+        <w:t>end</w:t>
+      </w:r>
+      <w:r>
+        <w:rPr>
+          <w:sz w:val="28"/>
+          <w:szCs w:val="28"/>
+          <w:lang w:val="ru-RU" w:eastAsia="en-GB"/>
+        </w:rPr>
+        <w:t>[1] (15), условие</w:t>
+      </w:r>
+      <w:r>
+        <w:rPr>
+          <w:sz w:val="28"/>
+          <w:szCs w:val="28"/>
+          <w:lang w:eastAsia="en-GB"/>
+        </w:rPr>
+        <w:t> start</w:t>
+      </w:r>
+      <w:r>
+        <w:rPr>
+          <w:sz w:val="28"/>
+          <w:szCs w:val="28"/>
+          <w:lang w:val="ru-RU" w:eastAsia="en-GB"/>
+        </w:rPr>
+        <w:t xml:space="preserve">[1] &gt; </w:t>
+      </w:r>
+      <w:r>
+        <w:rPr>
+          <w:sz w:val="28"/>
+          <w:szCs w:val="28"/>
+          <w:lang w:eastAsia="en-GB"/>
+        </w:rPr>
+        <w:t>end</w:t>
+      </w:r>
+      <w:r>
+        <w:rPr>
+          <w:sz w:val="28"/>
+          <w:szCs w:val="28"/>
+          <w:lang w:val="ru-RU" w:eastAsia="en-GB"/>
+        </w:rPr>
+        <w:t>[1]</w:t>
+      </w:r>
+      <w:r>
+        <w:rPr>
+          <w:sz w:val="28"/>
+          <w:szCs w:val="28"/>
+          <w:lang w:eastAsia="en-GB"/>
+        </w:rPr>
+        <w:t> </w:t>
+      </w:r>
+      <w:r>
+        <w:rPr>
+          <w:sz w:val="28"/>
+          <w:szCs w:val="28"/>
+          <w:lang w:val="ru-RU" w:eastAsia="en-GB"/>
+        </w:rPr>
+        <w:t>также не выполняется, и координаты остаются без изменений.</w:t>
+      </w:r>
+    </w:p>
+    <w:p>
+      <w:pPr>
+        <w:jc w:val="both"/>
+        <w:rPr>
+          <w:sz w:val="28"/>
+          <w:szCs w:val="28"/>
+          <w:lang w:val="ru-RU" w:eastAsia="en-GB"/>
+        </w:rPr>
+      </w:pPr>
+      <w:r>
+        <w:rPr>
+          <w:sz w:val="28"/>
+          <w:szCs w:val="28"/>
+          <w:lang w:val="ru-RU" w:eastAsia="en-GB"/>
+        </w:rPr>
+        <w:t xml:space="preserve">Затем происходит проверка на горизонтальную линию. Поскольку </w:t>
+      </w:r>
+      <w:r>
+        <w:rPr>
+          <w:sz w:val="28"/>
+          <w:szCs w:val="28"/>
+          <w:lang w:eastAsia="en-GB"/>
+        </w:rPr>
+        <w:t>start</w:t>
+      </w:r>
+      <w:r>
+        <w:rPr>
+          <w:sz w:val="28"/>
+          <w:szCs w:val="28"/>
+          <w:lang w:val="ru-RU" w:eastAsia="en-GB"/>
+        </w:rPr>
+        <w:t xml:space="preserve">[1] (0) не равно </w:t>
+      </w:r>
+      <w:r>
+        <w:rPr>
+          <w:sz w:val="28"/>
+          <w:szCs w:val="28"/>
+          <w:lang w:eastAsia="en-GB"/>
+        </w:rPr>
+        <w:t>end</w:t>
+      </w:r>
+      <w:r>
+        <w:rPr>
+          <w:sz w:val="28"/>
+          <w:szCs w:val="28"/>
+          <w:lang w:val="ru-RU" w:eastAsia="en-GB"/>
+        </w:rPr>
+        <w:t>[1] (15), условие</w:t>
+      </w:r>
+      <w:r>
+        <w:rPr>
+          <w:sz w:val="28"/>
+          <w:szCs w:val="28"/>
+          <w:lang w:eastAsia="en-GB"/>
+        </w:rPr>
+        <w:t> start</w:t>
+      </w:r>
+      <w:r>
+        <w:rPr>
+          <w:sz w:val="28"/>
+          <w:szCs w:val="28"/>
+          <w:lang w:val="ru-RU" w:eastAsia="en-GB"/>
+        </w:rPr>
+        <w:t xml:space="preserve">[1] == </w:t>
+      </w:r>
+      <w:r>
+        <w:rPr>
+          <w:sz w:val="28"/>
+          <w:szCs w:val="28"/>
+          <w:lang w:eastAsia="en-GB"/>
+        </w:rPr>
+        <w:t>end</w:t>
+      </w:r>
+      <w:r>
+        <w:rPr>
+          <w:sz w:val="28"/>
+          <w:szCs w:val="28"/>
+          <w:lang w:val="ru-RU" w:eastAsia="en-GB"/>
+        </w:rPr>
+        <w:t>[1]</w:t>
+      </w:r>
+      <w:r>
+        <w:rPr>
+          <w:sz w:val="28"/>
+          <w:szCs w:val="28"/>
+          <w:lang w:eastAsia="en-GB"/>
+        </w:rPr>
+        <w:t> </w:t>
+      </w:r>
+      <w:r>
+        <w:rPr>
+          <w:sz w:val="28"/>
+          <w:szCs w:val="28"/>
+          <w:lang w:val="ru-RU" w:eastAsia="en-GB"/>
+        </w:rPr>
+        <w:t>не выполняется.</w:t>
+      </w:r>
+    </w:p>
+    <w:p>
+      <w:pPr>
+        <w:jc w:val="both"/>
+        <w:rPr>
+          <w:sz w:val="28"/>
+          <w:szCs w:val="28"/>
+          <w:lang w:eastAsia="en-GB"/>
+        </w:rPr>
+      </w:pPr>
+      <w:r>
+        <w:rPr>
+          <w:sz w:val="28"/>
+          <w:szCs w:val="28"/>
+          <w:lang w:val="ru-RU" w:eastAsia="en-GB"/>
+        </w:rPr>
+        <w:t>В цикле</w:t>
+      </w:r>
+      <w:r>
+        <w:rPr>
+          <w:sz w:val="28"/>
+          <w:szCs w:val="28"/>
+          <w:lang w:eastAsia="en-GB"/>
+        </w:rPr>
+        <w:t> for </w:t>
+      </w:r>
+      <w:r>
+        <w:rPr>
+          <w:sz w:val="28"/>
+          <w:szCs w:val="28"/>
+          <w:lang w:val="ru-RU" w:eastAsia="en-GB"/>
+        </w:rPr>
+        <w:t xml:space="preserve">происходит итерация от </w:t>
+      </w:r>
+      <w:r>
+        <w:rPr>
+          <w:sz w:val="28"/>
+          <w:szCs w:val="28"/>
+          <w:lang w:eastAsia="en-GB"/>
+        </w:rPr>
+        <w:t>start</w:t>
+      </w:r>
+      <w:r>
+        <w:rPr>
+          <w:sz w:val="28"/>
+          <w:szCs w:val="28"/>
+          <w:lang w:val="ru-RU" w:eastAsia="en-GB"/>
+        </w:rPr>
+        <w:t xml:space="preserve">[0] (0) до </w:t>
+      </w:r>
+      <w:r>
+        <w:rPr>
+          <w:sz w:val="28"/>
+          <w:szCs w:val="28"/>
+          <w:lang w:eastAsia="en-GB"/>
+        </w:rPr>
+        <w:t>end</w:t>
+      </w:r>
+      <w:r>
+        <w:rPr>
+          <w:sz w:val="28"/>
+          <w:szCs w:val="28"/>
+          <w:lang w:val="ru-RU" w:eastAsia="en-GB"/>
+        </w:rPr>
+        <w:t xml:space="preserve">[0] (10) с шагом 0.33. </w:t>
+      </w:r>
+      <w:r>
+        <w:rPr>
+          <w:sz w:val="28"/>
+          <w:szCs w:val="28"/>
+          <w:lang w:eastAsia="en-GB"/>
+        </w:rPr>
+        <w:t>Значение x принимает следующие значения: 0.0, 0.33, 0.66, 0.99, 1.32, 1.65, 1.98, 2.31, 2.64, 2.97, 3.3, 3.63, 3.96, 4.29, 4.62, 4.95, 5.28, 5.61, 5.94, 6.27, 6.6, 6.93, 7.26, 7.59, 7.92, 8.25, 8.58, 8.91, 9.24, 9.57, 9.9, 10.23.</w:t>
+      </w:r>
+    </w:p>
+    <w:p>
+      <w:pPr>
+        <w:jc w:val="both"/>
+        <w:rPr>
+          <w:sz w:val="28"/>
+          <w:szCs w:val="28"/>
+          <w:lang w:val="ru-RU" w:eastAsia="en-GB"/>
+        </w:rPr>
+      </w:pPr>
+      <w:r>
+        <w:rPr>
+          <w:sz w:val="28"/>
+          <w:szCs w:val="28"/>
+          <w:lang w:val="ru-RU" w:eastAsia="en-GB"/>
+        </w:rPr>
+        <w:t xml:space="preserve">Для каждого значения </w:t>
+      </w:r>
+      <w:r>
+        <w:rPr>
+          <w:sz w:val="28"/>
+          <w:szCs w:val="28"/>
+          <w:lang w:eastAsia="en-GB"/>
+        </w:rPr>
+        <w:t>x</w:t>
+      </w:r>
+      <w:r>
+        <w:rPr>
+          <w:sz w:val="28"/>
+          <w:szCs w:val="28"/>
+          <w:lang w:val="ru-RU" w:eastAsia="en-GB"/>
+        </w:rPr>
+        <w:t xml:space="preserve"> вычисляется соответствующее значение </w:t>
+      </w:r>
+      <w:r>
+        <w:rPr>
+          <w:sz w:val="28"/>
+          <w:szCs w:val="28"/>
+          <w:lang w:eastAsia="en-GB"/>
+        </w:rPr>
+        <w:t>y</w:t>
+      </w:r>
+      <w:r>
+        <w:rPr>
+          <w:sz w:val="28"/>
+          <w:szCs w:val="28"/>
+          <w:lang w:val="ru-RU" w:eastAsia="en-GB"/>
+        </w:rPr>
+        <w:t xml:space="preserve"> на основе уравнения прямой: </w:t>
+      </w:r>
+      <w:r>
+        <w:rPr>
+          <w:sz w:val="28"/>
+          <w:szCs w:val="28"/>
+          <w:lang w:eastAsia="en-GB"/>
+        </w:rPr>
+        <w:t>y</w:t>
+      </w:r>
+      <w:r>
+        <w:rPr>
+          <w:sz w:val="28"/>
+          <w:szCs w:val="28"/>
+          <w:lang w:val="ru-RU" w:eastAsia="en-GB"/>
+        </w:rPr>
+        <w:t xml:space="preserve"> = </w:t>
+      </w:r>
+      <w:r>
+        <w:rPr>
+          <w:sz w:val="28"/>
+          <w:szCs w:val="28"/>
+          <w:lang w:eastAsia="en-GB"/>
+        </w:rPr>
+        <w:t>start</w:t>
+      </w:r>
+      <w:r>
+        <w:rPr>
+          <w:sz w:val="28"/>
+          <w:szCs w:val="28"/>
+          <w:lang w:val="ru-RU" w:eastAsia="en-GB"/>
+        </w:rPr>
+        <w:t>_</w:t>
+      </w:r>
+      <w:r>
+        <w:rPr>
+          <w:sz w:val="28"/>
+          <w:szCs w:val="28"/>
+          <w:lang w:eastAsia="en-GB"/>
+        </w:rPr>
+        <w:t>y</w:t>
+      </w:r>
+      <w:r>
+        <w:rPr>
+          <w:sz w:val="28"/>
+          <w:szCs w:val="28"/>
+          <w:lang w:val="ru-RU" w:eastAsia="en-GB"/>
+        </w:rPr>
+        <w:t xml:space="preserve"> + (</w:t>
+      </w:r>
+      <w:r>
+        <w:rPr>
+          <w:sz w:val="28"/>
+          <w:szCs w:val="28"/>
+          <w:lang w:eastAsia="en-GB"/>
+        </w:rPr>
+        <w:t>dy</w:t>
+      </w:r>
+      <w:r>
+        <w:rPr>
+          <w:sz w:val="28"/>
+          <w:szCs w:val="28"/>
+          <w:lang w:val="ru-RU" w:eastAsia="en-GB"/>
+        </w:rPr>
+        <w:t xml:space="preserve"> / </w:t>
+      </w:r>
+      <w:r>
+        <w:rPr>
+          <w:sz w:val="28"/>
+          <w:szCs w:val="28"/>
+          <w:lang w:eastAsia="en-GB"/>
+        </w:rPr>
+        <w:t>dx</w:t>
+      </w:r>
+      <w:r>
+        <w:rPr>
+          <w:sz w:val="28"/>
+          <w:szCs w:val="28"/>
+          <w:lang w:val="ru-RU" w:eastAsia="en-GB"/>
+        </w:rPr>
+        <w:t>) * (</w:t>
+      </w:r>
+      <w:r>
+        <w:rPr>
+          <w:sz w:val="28"/>
+          <w:szCs w:val="28"/>
+          <w:lang w:eastAsia="en-GB"/>
+        </w:rPr>
+        <w:t>x</w:t>
+      </w:r>
+      <w:r>
+        <w:rPr>
+          <w:sz w:val="28"/>
+          <w:szCs w:val="28"/>
+          <w:lang w:val="ru-RU" w:eastAsia="en-GB"/>
+        </w:rPr>
+        <w:t xml:space="preserve"> - </w:t>
+      </w:r>
+      <w:r>
+        <w:rPr>
+          <w:sz w:val="28"/>
+          <w:szCs w:val="28"/>
+          <w:lang w:eastAsia="en-GB"/>
+        </w:rPr>
+        <w:t>start</w:t>
+      </w:r>
+      <w:r>
+        <w:rPr>
+          <w:sz w:val="28"/>
+          <w:szCs w:val="28"/>
+          <w:lang w:val="ru-RU" w:eastAsia="en-GB"/>
+        </w:rPr>
+        <w:t>_</w:t>
+      </w:r>
+      <w:r>
+        <w:rPr>
+          <w:sz w:val="28"/>
+          <w:szCs w:val="28"/>
+          <w:lang w:eastAsia="en-GB"/>
+        </w:rPr>
+        <w:t>x</w:t>
+      </w:r>
+      <w:r>
+        <w:rPr>
+          <w:sz w:val="28"/>
+          <w:szCs w:val="28"/>
+          <w:lang w:val="ru-RU" w:eastAsia="en-GB"/>
+        </w:rPr>
+        <w:t xml:space="preserve">). В данном случае </w:t>
+      </w:r>
+      <w:r>
+        <w:rPr>
+          <w:sz w:val="28"/>
+          <w:szCs w:val="28"/>
+          <w:lang w:eastAsia="en-GB"/>
+        </w:rPr>
+        <w:t>dy</w:t>
+      </w:r>
+      <w:r>
+        <w:rPr>
+          <w:sz w:val="28"/>
+          <w:szCs w:val="28"/>
+          <w:lang w:val="ru-RU" w:eastAsia="en-GB"/>
+        </w:rPr>
+        <w:t xml:space="preserve"> = </w:t>
+      </w:r>
+      <w:r>
+        <w:rPr>
+          <w:sz w:val="28"/>
+          <w:szCs w:val="28"/>
+          <w:lang w:eastAsia="en-GB"/>
+        </w:rPr>
+        <w:t>end</w:t>
+      </w:r>
+      <w:r>
+        <w:rPr>
+          <w:sz w:val="28"/>
+          <w:szCs w:val="28"/>
+          <w:lang w:val="ru-RU" w:eastAsia="en-GB"/>
+        </w:rPr>
+        <w:t xml:space="preserve">[1] - </w:t>
+      </w:r>
+      <w:r>
+        <w:rPr>
+          <w:sz w:val="28"/>
+          <w:szCs w:val="28"/>
+          <w:lang w:eastAsia="en-GB"/>
+        </w:rPr>
+        <w:t>start</w:t>
+      </w:r>
+      <w:r>
+        <w:rPr>
+          <w:sz w:val="28"/>
+          <w:szCs w:val="28"/>
+          <w:lang w:val="ru-RU" w:eastAsia="en-GB"/>
+        </w:rPr>
+        <w:t xml:space="preserve">[1] = 15 - 0 = 15, </w:t>
+      </w:r>
+      <w:r>
+        <w:rPr>
+          <w:sz w:val="28"/>
+          <w:szCs w:val="28"/>
+          <w:lang w:eastAsia="en-GB"/>
+        </w:rPr>
+        <w:t>dx</w:t>
+      </w:r>
+      <w:r>
+        <w:rPr>
+          <w:sz w:val="28"/>
+          <w:szCs w:val="28"/>
+          <w:lang w:val="ru-RU" w:eastAsia="en-GB"/>
+        </w:rPr>
+        <w:t xml:space="preserve"> = </w:t>
+      </w:r>
+      <w:r>
+        <w:rPr>
+          <w:sz w:val="28"/>
+          <w:szCs w:val="28"/>
+          <w:lang w:eastAsia="en-GB"/>
+        </w:rPr>
+        <w:t>end</w:t>
+      </w:r>
+      <w:r>
+        <w:rPr>
+          <w:sz w:val="28"/>
+          <w:szCs w:val="28"/>
+          <w:lang w:val="ru-RU" w:eastAsia="en-GB"/>
+        </w:rPr>
+        <w:t xml:space="preserve">[0] - </w:t>
+      </w:r>
+      <w:r>
+        <w:rPr>
+          <w:sz w:val="28"/>
+          <w:szCs w:val="28"/>
+          <w:lang w:eastAsia="en-GB"/>
+        </w:rPr>
+        <w:t>start</w:t>
+      </w:r>
+      <w:r>
+        <w:rPr>
+          <w:sz w:val="28"/>
+          <w:szCs w:val="28"/>
+          <w:lang w:val="ru-RU" w:eastAsia="en-GB"/>
+        </w:rPr>
+        <w:t xml:space="preserve">[0] = 10 - 0 = 10. Таким образом, уравнение прямой принимает вид </w:t>
+      </w:r>
+      <w:r>
+        <w:rPr>
+          <w:sz w:val="28"/>
+          <w:szCs w:val="28"/>
+          <w:lang w:eastAsia="en-GB"/>
+        </w:rPr>
+        <w:t>y</w:t>
+      </w:r>
+      <w:r>
+        <w:rPr>
+          <w:sz w:val="28"/>
+          <w:szCs w:val="28"/>
+          <w:lang w:val="ru-RU" w:eastAsia="en-GB"/>
+        </w:rPr>
+        <w:t xml:space="preserve"> = 0 + (15 / 10) * (</w:t>
+      </w:r>
+      <w:r>
+        <w:rPr>
+          <w:sz w:val="28"/>
+          <w:szCs w:val="28"/>
+          <w:lang w:eastAsia="en-GB"/>
+        </w:rPr>
+        <w:t>x</w:t>
+      </w:r>
+      <w:r>
+        <w:rPr>
+          <w:sz w:val="28"/>
+          <w:szCs w:val="28"/>
+          <w:lang w:val="ru-RU" w:eastAsia="en-GB"/>
+        </w:rPr>
+        <w:t xml:space="preserve"> - 0) = 1.5</w:t>
+      </w:r>
+      <w:r>
+        <w:rPr>
+          <w:sz w:val="28"/>
+          <w:szCs w:val="28"/>
+          <w:lang w:eastAsia="en-GB"/>
+        </w:rPr>
+        <w:t>x</w:t>
+      </w:r>
+      <w:r>
+        <w:rPr>
+          <w:sz w:val="28"/>
+          <w:szCs w:val="28"/>
+          <w:lang w:val="ru-RU" w:eastAsia="en-GB"/>
+        </w:rPr>
+        <w:t>.</w:t>
+      </w:r>
+      <w:r>
+        <w:rPr>
+          <w:sz w:val="28"/>
+          <w:szCs w:val="28"/>
+          <w:lang w:val="ru-RU" w:eastAsia="en-GB"/>
+        </w:rPr>
+        <w:br/>
+        <w:t xml:space="preserve">Вычисленные значения </w:t>
+      </w:r>
+      <w:r>
+        <w:rPr>
+          <w:sz w:val="28"/>
+          <w:szCs w:val="28"/>
+          <w:lang w:eastAsia="en-GB"/>
+        </w:rPr>
+        <w:t>y</w:t>
+      </w:r>
+      <w:r>
+        <w:rPr>
+          <w:sz w:val="28"/>
+          <w:szCs w:val="28"/>
+          <w:lang w:val="ru-RU" w:eastAsia="en-GB"/>
+        </w:rPr>
+        <w:t xml:space="preserve"> соответствующие каждому значению </w:t>
+      </w:r>
+      <w:r>
+        <w:rPr>
+          <w:sz w:val="28"/>
+          <w:szCs w:val="28"/>
+          <w:lang w:eastAsia="en-GB"/>
+        </w:rPr>
+        <w:t>x</w:t>
+      </w:r>
+      <w:r>
+        <w:rPr>
+          <w:sz w:val="28"/>
+          <w:szCs w:val="28"/>
+          <w:lang w:val="ru-RU" w:eastAsia="en-GB"/>
+        </w:rPr>
+        <w:t>: 0.0, 0.495, 0.99, 1.485, 1.98, 2.475, 2.97, 3.465, 3.96, 4.455, 4.95, 5.445, 5.94, 6.435, 6.93, 7.425, 7.92, 8.415, 8.91, 9.405, 9.9, 10.395, 10.89, 11.385, 11.88, 12.375, 12.87, 13.365, 13.86, 14.355, 14.85, 15.345.</w:t>
+      </w:r>
+    </w:p>
+    <w:p>
+      <w:pPr>
+        <w:jc w:val="both"/>
+        <w:rPr>
+          <w:sz w:val="28"/>
+          <w:szCs w:val="28"/>
+          <w:lang w:val="ru-RU" w:eastAsia="en-GB"/>
+        </w:rPr>
+      </w:pPr>
+      <w:r>
+        <w:rPr>
+          <w:sz w:val="28"/>
+          <w:szCs w:val="28"/>
+          <w:lang w:val="ru-RU" w:eastAsia="en-GB"/>
+        </w:rPr>
+        <w:t xml:space="preserve">Для каждого значения </w:t>
+      </w:r>
+      <w:r>
+        <w:rPr>
+          <w:sz w:val="28"/>
+          <w:szCs w:val="28"/>
+          <w:lang w:eastAsia="en-GB"/>
+        </w:rPr>
+        <w:t>x</w:t>
+      </w:r>
+      <w:r>
+        <w:rPr>
+          <w:sz w:val="28"/>
+          <w:szCs w:val="28"/>
+          <w:lang w:val="ru-RU" w:eastAsia="en-GB"/>
+        </w:rPr>
+        <w:t xml:space="preserve"> и соответствующего значения </w:t>
+      </w:r>
+      <w:r>
+        <w:rPr>
+          <w:sz w:val="28"/>
+          <w:szCs w:val="28"/>
+          <w:lang w:eastAsia="en-GB"/>
+        </w:rPr>
+        <w:t>y</w:t>
+      </w:r>
+      <w:r>
+        <w:rPr>
+          <w:sz w:val="28"/>
+          <w:szCs w:val="28"/>
+          <w:lang w:val="ru-RU" w:eastAsia="en-GB"/>
+        </w:rPr>
+        <w:t xml:space="preserve"> добавляется пиксель в список </w:t>
+      </w:r>
+      <w:r>
+        <w:rPr>
+          <w:sz w:val="28"/>
+          <w:szCs w:val="28"/>
+          <w:lang w:eastAsia="en-GB"/>
+        </w:rPr>
+        <w:t>filled</w:t>
+      </w:r>
+      <w:r>
+        <w:rPr>
+          <w:sz w:val="28"/>
+          <w:szCs w:val="28"/>
+          <w:lang w:val="ru-RU" w:eastAsia="en-GB"/>
+        </w:rPr>
+        <w:t>_</w:t>
+      </w:r>
+      <w:r>
+        <w:rPr>
+          <w:sz w:val="28"/>
+          <w:szCs w:val="28"/>
+          <w:lang w:eastAsia="en-GB"/>
+        </w:rPr>
+        <w:t>pixels</w:t>
+      </w:r>
+      <w:r>
+        <w:rPr>
+          <w:sz w:val="28"/>
+          <w:szCs w:val="28"/>
+          <w:lang w:val="ru-RU" w:eastAsia="en-GB"/>
+        </w:rPr>
+        <w:t xml:space="preserve"> в формате (</w:t>
+      </w:r>
+      <w:r>
+        <w:rPr>
+          <w:sz w:val="28"/>
+          <w:szCs w:val="28"/>
+          <w:lang w:eastAsia="en-GB"/>
+        </w:rPr>
+        <w:t>x</w:t>
+      </w:r>
+      <w:r>
+        <w:rPr>
+          <w:sz w:val="28"/>
+          <w:szCs w:val="28"/>
+          <w:lang w:val="ru-RU" w:eastAsia="en-GB"/>
+        </w:rPr>
+        <w:t xml:space="preserve">, </w:t>
+      </w:r>
+      <w:r>
+        <w:rPr>
+          <w:sz w:val="28"/>
+          <w:szCs w:val="28"/>
+          <w:lang w:eastAsia="en-GB"/>
+        </w:rPr>
+        <w:t>y</w:t>
+      </w:r>
+      <w:r>
+        <w:rPr>
+          <w:sz w:val="28"/>
+          <w:szCs w:val="28"/>
+          <w:lang w:val="ru-RU" w:eastAsia="en-GB"/>
+        </w:rPr>
+        <w:t xml:space="preserve">, </w:t>
+      </w:r>
+      <w:r>
+        <w:rPr>
+          <w:sz w:val="28"/>
+          <w:szCs w:val="28"/>
+          <w:lang w:eastAsia="en-GB"/>
+        </w:rPr>
+        <w:t>color</w:t>
+      </w:r>
+      <w:r>
+        <w:rPr>
+          <w:sz w:val="28"/>
+          <w:szCs w:val="28"/>
+          <w:lang w:val="ru-RU" w:eastAsia="en-GB"/>
+        </w:rPr>
+        <w:t xml:space="preserve">). В данном случае, список </w:t>
+      </w:r>
+      <w:r>
+        <w:rPr>
+          <w:sz w:val="28"/>
+          <w:szCs w:val="28"/>
+          <w:lang w:eastAsia="en-GB"/>
+        </w:rPr>
+        <w:t>filled</w:t>
+      </w:r>
+      <w:r>
+        <w:rPr>
+          <w:sz w:val="28"/>
+          <w:szCs w:val="28"/>
+          <w:lang w:val="ru-RU" w:eastAsia="en-GB"/>
+        </w:rPr>
+        <w:t>_</w:t>
+      </w:r>
+      <w:r>
+        <w:rPr>
+          <w:sz w:val="28"/>
+          <w:szCs w:val="28"/>
+          <w:lang w:eastAsia="en-GB"/>
+        </w:rPr>
+        <w:t>pixels</w:t>
+      </w:r>
+      <w:r>
+        <w:rPr>
+          <w:sz w:val="28"/>
+          <w:szCs w:val="28"/>
+          <w:lang w:val="ru-RU" w:eastAsia="en-GB"/>
+        </w:rPr>
+        <w:t xml:space="preserve"> будет содержать следующие значения:</w:t>
+      </w:r>
+    </w:p>
+    <w:p>
+      <w:pPr>
+        <w:jc w:val="both"/>
+        <w:rPr>
+          <w:sz w:val="28"/>
+          <w:szCs w:val="28"/>
+          <w:lang w:eastAsia="en-GB"/>
+        </w:rPr>
+      </w:pPr>
+      <w:r>
+        <w:rPr>
+          <w:sz w:val="28"/>
+          <w:szCs w:val="28"/>
+          <w:lang w:eastAsia="en-GB"/>
+        </w:rPr>
+        <w:t>(0, 0, "red")</w:t>
+      </w:r>
+    </w:p>
+    <w:p>
+      <w:pPr>
+        <w:jc w:val="both"/>
+        <w:rPr>
+          <w:sz w:val="28"/>
+          <w:szCs w:val="28"/>
+          <w:lang w:eastAsia="en-GB"/>
+        </w:rPr>
+      </w:pPr>
+      <w:r>
+        <w:rPr>
+          <w:sz w:val="28"/>
+          <w:szCs w:val="28"/>
+          <w:lang w:eastAsia="en-GB"/>
+        </w:rPr>
+        <w:t>(</w:t>
+      </w:r>
+      <w:r>
+        <w:rPr>
+          <w:sz w:val="28"/>
+          <w:szCs w:val="28"/>
+          <w:lang w:eastAsia="en-GB"/>
+        </w:rPr>
+        <w:t>1</w:t>
+      </w:r>
+      <w:r>
+        <w:rPr>
+          <w:sz w:val="28"/>
+          <w:szCs w:val="28"/>
+          <w:lang w:eastAsia="en-GB"/>
+        </w:rPr>
+        <w:t>, 1, "red")</w:t>
+      </w:r>
+    </w:p>
+    <w:p>
+      <w:pPr>
+        <w:jc w:val="both"/>
+        <w:rPr>
+          <w:sz w:val="28"/>
+          <w:szCs w:val="28"/>
+          <w:lang w:eastAsia="en-GB"/>
+        </w:rPr>
+      </w:pPr>
+      <w:r>
+        <w:rPr>
+          <w:sz w:val="28"/>
+          <w:szCs w:val="28"/>
+          <w:lang w:eastAsia="en-GB"/>
+        </w:rPr>
+        <w:t xml:space="preserve">(1, </w:t>
+      </w:r>
+      <w:r>
+        <w:rPr>
+          <w:sz w:val="28"/>
+          <w:szCs w:val="28"/>
+          <w:lang w:eastAsia="en-GB"/>
+        </w:rPr>
+        <w:t>2</w:t>
+      </w:r>
+      <w:r>
+        <w:rPr>
+          <w:sz w:val="28"/>
+          <w:szCs w:val="28"/>
+          <w:lang w:eastAsia="en-GB"/>
+        </w:rPr>
+        <w:t>, "red")</w:t>
+      </w:r>
+    </w:p>
+    <w:p>
+      <w:pPr>
+        <w:jc w:val="both"/>
+        <w:rPr>
+          <w:sz w:val="28"/>
+          <w:szCs w:val="28"/>
+          <w:lang w:eastAsia="en-GB"/>
+        </w:rPr>
+      </w:pPr>
+      <w:r>
+        <w:rPr>
+          <w:sz w:val="28"/>
+          <w:szCs w:val="28"/>
+          <w:lang w:eastAsia="en-GB"/>
+        </w:rPr>
+        <w:t>(2, 3, "red")</w:t>
+      </w:r>
+    </w:p>
+    <w:p>
+      <w:pPr>
+        <w:jc w:val="both"/>
+        <w:rPr>
+          <w:sz w:val="28"/>
+          <w:szCs w:val="28"/>
+          <w:lang w:eastAsia="en-GB"/>
+        </w:rPr>
+      </w:pPr>
+      <w:r>
+        <w:rPr>
+          <w:sz w:val="28"/>
+          <w:szCs w:val="28"/>
+          <w:lang w:eastAsia="en-GB"/>
+        </w:rPr>
+        <w:lastRenderedPageBreak/>
+        <w:t>(</w:t>
+      </w:r>
+      <w:r>
+        <w:rPr>
+          <w:sz w:val="28"/>
+          <w:szCs w:val="28"/>
+          <w:lang w:eastAsia="en-GB"/>
+        </w:rPr>
+        <w:t>3</w:t>
+      </w:r>
+      <w:r>
+        <w:rPr>
+          <w:sz w:val="28"/>
+          <w:szCs w:val="28"/>
+          <w:lang w:eastAsia="en-GB"/>
+        </w:rPr>
+        <w:t xml:space="preserve">, </w:t>
+      </w:r>
+      <w:r>
+        <w:rPr>
+          <w:sz w:val="28"/>
+          <w:szCs w:val="28"/>
+          <w:lang w:eastAsia="en-GB"/>
+        </w:rPr>
+        <w:t>4</w:t>
+      </w:r>
+      <w:r>
+        <w:rPr>
+          <w:sz w:val="28"/>
+          <w:szCs w:val="28"/>
+          <w:lang w:eastAsia="en-GB"/>
+        </w:rPr>
+        <w:t>, "red")</w:t>
+      </w:r>
+    </w:p>
+    <w:p>
+      <w:pPr>
+        <w:jc w:val="both"/>
+        <w:rPr>
+          <w:sz w:val="28"/>
+          <w:szCs w:val="28"/>
+          <w:lang w:eastAsia="en-GB"/>
+        </w:rPr>
+      </w:pPr>
+      <w:r>
+        <w:rPr>
+          <w:sz w:val="28"/>
+          <w:szCs w:val="28"/>
+          <w:lang w:eastAsia="en-GB"/>
+        </w:rPr>
+        <w:t xml:space="preserve">(3, </w:t>
+      </w:r>
+      <w:r>
+        <w:rPr>
+          <w:sz w:val="28"/>
+          <w:szCs w:val="28"/>
+          <w:lang w:eastAsia="en-GB"/>
+        </w:rPr>
+        <w:t>5</w:t>
+      </w:r>
+      <w:r>
+        <w:rPr>
+          <w:sz w:val="28"/>
+          <w:szCs w:val="28"/>
+          <w:lang w:eastAsia="en-GB"/>
+        </w:rPr>
+        <w:t>, "red")</w:t>
+      </w:r>
+    </w:p>
+    <w:p>
+      <w:pPr>
+        <w:jc w:val="both"/>
+        <w:rPr>
+          <w:sz w:val="28"/>
+          <w:szCs w:val="28"/>
+          <w:lang w:eastAsia="en-GB"/>
+        </w:rPr>
+      </w:pPr>
+      <w:r>
+        <w:rPr>
+          <w:sz w:val="28"/>
+          <w:szCs w:val="28"/>
+          <w:lang w:eastAsia="en-GB"/>
+        </w:rPr>
+        <w:t>(3, 5, "red")</w:t>
+      </w:r>
+    </w:p>
+    <w:p>
+      <w:pPr>
+        <w:jc w:val="both"/>
+        <w:rPr>
+          <w:sz w:val="28"/>
+          <w:szCs w:val="28"/>
+          <w:lang w:eastAsia="en-GB"/>
+        </w:rPr>
+      </w:pPr>
+      <w:r>
+        <w:rPr>
+          <w:sz w:val="28"/>
+          <w:szCs w:val="28"/>
+          <w:lang w:eastAsia="en-GB"/>
+        </w:rPr>
+        <w:t>(4, 6, "red")</w:t>
+      </w:r>
+    </w:p>
+    <w:p>
+      <w:pPr>
+        <w:jc w:val="both"/>
+        <w:rPr>
+          <w:sz w:val="28"/>
+          <w:szCs w:val="28"/>
+          <w:lang w:eastAsia="en-GB"/>
+        </w:rPr>
+      </w:pPr>
+      <w:r>
+        <w:rPr>
+          <w:sz w:val="28"/>
+          <w:szCs w:val="28"/>
+          <w:lang w:eastAsia="en-GB"/>
+        </w:rPr>
+        <w:t>(</w:t>
+      </w:r>
+      <w:r>
+        <w:rPr>
+          <w:sz w:val="28"/>
+          <w:szCs w:val="28"/>
+          <w:lang w:eastAsia="en-GB"/>
+        </w:rPr>
+        <w:t>5</w:t>
+      </w:r>
+      <w:r>
+        <w:rPr>
+          <w:sz w:val="28"/>
+          <w:szCs w:val="28"/>
+          <w:lang w:eastAsia="en-GB"/>
+        </w:rPr>
+        <w:t xml:space="preserve">, </w:t>
+      </w:r>
+      <w:r>
+        <w:rPr>
+          <w:sz w:val="28"/>
+          <w:szCs w:val="28"/>
+          <w:lang w:eastAsia="en-GB"/>
+        </w:rPr>
+        <w:t>7</w:t>
+      </w:r>
+      <w:r>
+        <w:rPr>
+          <w:sz w:val="28"/>
+          <w:szCs w:val="28"/>
+          <w:lang w:eastAsia="en-GB"/>
+        </w:rPr>
+        <w:t>, "red")</w:t>
+      </w:r>
+    </w:p>
+    <w:p>
+      <w:pPr>
+        <w:jc w:val="both"/>
+        <w:rPr>
+          <w:sz w:val="28"/>
+          <w:szCs w:val="28"/>
+          <w:lang w:eastAsia="en-GB"/>
+        </w:rPr>
+      </w:pPr>
+      <w:r>
+        <w:rPr>
+          <w:sz w:val="28"/>
+          <w:szCs w:val="28"/>
+          <w:lang w:eastAsia="en-GB"/>
+        </w:rPr>
+        <w:t xml:space="preserve">(5, </w:t>
+      </w:r>
+      <w:r>
+        <w:rPr>
+          <w:sz w:val="28"/>
+          <w:szCs w:val="28"/>
+          <w:lang w:eastAsia="en-GB"/>
+        </w:rPr>
+        <w:t>8</w:t>
+      </w:r>
+      <w:r>
+        <w:rPr>
+          <w:sz w:val="28"/>
+          <w:szCs w:val="28"/>
+          <w:lang w:eastAsia="en-GB"/>
+        </w:rPr>
+        <w:t>, "red")</w:t>
+      </w:r>
+    </w:p>
+    <w:p>
+      <w:pPr>
+        <w:jc w:val="both"/>
+        <w:rPr>
+          <w:sz w:val="28"/>
+          <w:szCs w:val="28"/>
+          <w:lang w:val="en-US" w:eastAsia="en-GB"/>
+        </w:rPr>
+      </w:pPr>
+      <w:r>
+        <w:rPr>
+          <w:sz w:val="28"/>
+          <w:szCs w:val="28"/>
+          <w:lang w:eastAsia="en-GB"/>
+        </w:rPr>
+        <w:t>(</w:t>
+      </w:r>
+      <w:r>
+        <w:rPr>
+          <w:sz w:val="28"/>
+          <w:szCs w:val="28"/>
+          <w:lang w:eastAsia="en-GB"/>
+        </w:rPr>
+        <w:t>7,10</w:t>
+      </w:r>
+      <w:r>
+        <w:rPr>
+          <w:sz w:val="28"/>
+          <w:szCs w:val="28"/>
+          <w:lang w:eastAsia="en-GB"/>
+        </w:rPr>
+        <w:t>, "</w:t>
+      </w:r>
+      <w:r>
+        <w:rPr>
+          <w:sz w:val="28"/>
+          <w:szCs w:val="28"/>
+          <w:lang w:val="en-US" w:eastAsia="en-GB"/>
+        </w:rPr>
+        <w:t>red”)</w:t>
+      </w:r>
+    </w:p>
+    <w:p>
+      <w:pPr>
+        <w:jc w:val="both"/>
+        <w:rPr>
+          <w:sz w:val="28"/>
+          <w:szCs w:val="28"/>
+          <w:lang w:eastAsia="en-GB"/>
+        </w:rPr>
+      </w:pPr>
+      <w:r>
+        <w:rPr>
+          <w:sz w:val="28"/>
+          <w:szCs w:val="28"/>
+          <w:lang w:eastAsia="en-GB"/>
+        </w:rPr>
+        <w:t>(</w:t>
+      </w:r>
+      <w:r>
+        <w:rPr>
+          <w:sz w:val="28"/>
+          <w:szCs w:val="28"/>
+          <w:lang w:eastAsia="en-GB"/>
+        </w:rPr>
+        <w:t>7,11</w:t>
+      </w:r>
+      <w:r>
+        <w:rPr>
+          <w:sz w:val="28"/>
+          <w:szCs w:val="28"/>
+          <w:lang w:eastAsia="en-GB"/>
+        </w:rPr>
+        <w:t>, "red")</w:t>
+      </w:r>
+    </w:p>
+    <w:p>
+      <w:pPr>
+        <w:jc w:val="both"/>
+        <w:rPr>
+          <w:sz w:val="28"/>
+          <w:szCs w:val="28"/>
+          <w:lang w:eastAsia="en-GB"/>
+        </w:rPr>
+      </w:pPr>
+      <w:r>
+        <w:rPr>
+          <w:sz w:val="28"/>
+          <w:szCs w:val="28"/>
+          <w:lang w:eastAsia="en-GB"/>
+        </w:rPr>
+        <w:t>(</w:t>
+      </w:r>
+      <w:r>
+        <w:rPr>
+          <w:sz w:val="28"/>
+          <w:szCs w:val="28"/>
+          <w:lang w:eastAsia="en-GB"/>
+        </w:rPr>
+        <w:t>8,12</w:t>
+      </w:r>
+      <w:r>
+        <w:rPr>
+          <w:sz w:val="28"/>
+          <w:szCs w:val="28"/>
+          <w:lang w:eastAsia="en-GB"/>
+        </w:rPr>
+        <w:t>, "red")</w:t>
+      </w:r>
+    </w:p>
+    <w:p>
+      <w:pPr>
+        <w:jc w:val="both"/>
+        <w:rPr>
+          <w:sz w:val="28"/>
+          <w:szCs w:val="28"/>
+          <w:lang w:eastAsia="en-GB"/>
+        </w:rPr>
+      </w:pPr>
+      <w:r>
+        <w:rPr>
+          <w:sz w:val="28"/>
+          <w:szCs w:val="28"/>
+          <w:lang w:eastAsia="en-GB"/>
+        </w:rPr>
+        <w:t>(</w:t>
+      </w:r>
+      <w:r>
+        <w:rPr>
+          <w:sz w:val="28"/>
+          <w:szCs w:val="28"/>
+          <w:lang w:eastAsia="en-GB"/>
+        </w:rPr>
+        <w:t>9,13</w:t>
+      </w:r>
+      <w:r>
+        <w:rPr>
+          <w:sz w:val="28"/>
+          <w:szCs w:val="28"/>
+          <w:lang w:eastAsia="en-GB"/>
+        </w:rPr>
+        <w:t>, "red")</w:t>
+      </w:r>
+    </w:p>
+    <w:p>
+      <w:pPr>
+        <w:jc w:val="both"/>
+        <w:rPr>
+          <w:sz w:val="28"/>
+          <w:szCs w:val="28"/>
+          <w:lang w:eastAsia="en-GB"/>
+        </w:rPr>
+      </w:pPr>
+      <w:r>
+        <w:rPr>
+          <w:sz w:val="28"/>
+          <w:szCs w:val="28"/>
+          <w:lang w:eastAsia="en-GB"/>
+        </w:rPr>
+        <w:t>(</w:t>
+      </w:r>
+      <w:r>
+        <w:rPr>
+          <w:sz w:val="28"/>
+          <w:szCs w:val="28"/>
+          <w:lang w:eastAsia="en-GB"/>
+        </w:rPr>
+        <w:t>9,14</w:t>
+      </w:r>
+      <w:r>
+        <w:rPr>
+          <w:sz w:val="28"/>
+          <w:szCs w:val="28"/>
+          <w:lang w:eastAsia="en-GB"/>
+        </w:rPr>
+        <w:t>, "red")</w:t>
+      </w:r>
+    </w:p>
+    <w:p>
+      <w:pPr>
+        <w:jc w:val="both"/>
+        <w:rPr>
+          <w:sz w:val="28"/>
+          <w:szCs w:val="28"/>
+          <w:lang w:val="en-US" w:eastAsia="en-GB"/>
+        </w:rPr>
+      </w:pPr>
+      <w:r>
+        <w:rPr>
+          <w:sz w:val="28"/>
+          <w:szCs w:val="28"/>
+          <w:lang w:eastAsia="en-GB"/>
+        </w:rPr>
+        <w:t>(</w:t>
+      </w:r>
+      <w:r>
+        <w:rPr>
+          <w:sz w:val="28"/>
+          <w:szCs w:val="28"/>
+          <w:lang w:eastAsia="en-GB"/>
+        </w:rPr>
+        <w:t>10,15</w:t>
+      </w:r>
+      <w:r>
+        <w:rPr>
+          <w:sz w:val="28"/>
+          <w:szCs w:val="28"/>
+          <w:lang w:eastAsia="en-GB"/>
+        </w:rPr>
+        <w:t>, "</w:t>
+      </w:r>
+      <w:r>
+        <w:rPr>
+          <w:sz w:val="28"/>
+          <w:szCs w:val="28"/>
+          <w:lang w:val="en-US" w:eastAsia="en-GB"/>
+        </w:rPr>
+        <w:t>red”)</w:t>
+      </w:r>
+    </w:p>
+    <w:p>
+      <w:pPr>
+        <w:jc w:val="both"/>
+        <w:rPr>
+          <w:sz w:val="28"/>
+          <w:szCs w:val="28"/>
+          <w:lang w:val="en-US" w:eastAsia="en-GB"/>
+        </w:rPr>
+      </w:pPr>
+    </w:p>
+    <w:p>
+      <w:pPr>
+        <w:ind w:firstLine="360"/>
+        <w:rPr>
+          <w:sz w:val="28"/>
+          <w:szCs w:val="28"/>
+        </w:rPr>
+      </w:pPr>
+    </w:p>
+    <w:p/>
+    <w:p/>
+    <w:p/>
     <w:sectPr>
       <w:pgSz w:w="11906" w:h="16838"/>
       <w:pgMar w:top="1440" w:right="1440" w:bottom="1440" w:left="1440" w:header="708" w:footer="708" w:gutter="0"/>
@@ -2131,6 +3682,123 @@
       </w:rPr>
     </w:lvl>
   </w:abstractNum>
+  <w:abstractNum w:abstractNumId="5" w15:restartNumberingAfterBreak="0">
+    <w:nsid w:val="79D24C2D"/>
+    <w:multiLevelType w:val="multilevel"/>
+    <w:tmpl w:val="3B989568"/>
+    <w:lvl w:ilvl="0">
+      <w:start w:val="1"/>
+      <w:numFmt w:val="decimal"/>
+      <w:lvlText w:val="%1."/>
+      <w:lvlJc w:val="left"/>
+      <w:pPr>
+        <w:tabs>
+          <w:tab w:val="num" w:pos="720"/>
+        </w:tabs>
+        <w:ind w:left="720" w:hanging="360"/>
+      </w:pPr>
+    </w:lvl>
+    <w:lvl w:ilvl="1">
+      <w:start w:val="1"/>
+      <w:numFmt w:val="bullet"/>
+      <w:lvlText w:val=""/>
+      <w:lvlJc w:val="left"/>
+      <w:pPr>
+        <w:tabs>
+          <w:tab w:val="num" w:pos="1440"/>
+        </w:tabs>
+        <w:ind w:left="1440" w:hanging="360"/>
+      </w:pPr>
+      <w:rPr>
+        <w:rFonts w:ascii="Symbol" w:hAnsi="Symbol" w:hint="default"/>
+        <w:sz w:val="20"/>
+      </w:rPr>
+    </w:lvl>
+    <w:lvl w:ilvl="2" w:tentative="1">
+      <w:start w:val="1"/>
+      <w:numFmt w:val="decimal"/>
+      <w:lvlText w:val="%3."/>
+      <w:lvlJc w:val="left"/>
+      <w:pPr>
+        <w:tabs>
+          <w:tab w:val="num" w:pos="2160"/>
+        </w:tabs>
+        <w:ind w:left="2160" w:hanging="360"/>
+      </w:pPr>
+    </w:lvl>
+    <w:lvl w:ilvl="3" w:tentative="1">
+      <w:start w:val="1"/>
+      <w:numFmt w:val="decimal"/>
+      <w:lvlText w:val="%4."/>
+      <w:lvlJc w:val="left"/>
+      <w:pPr>
+        <w:tabs>
+          <w:tab w:val="num" w:pos="2880"/>
+        </w:tabs>
+        <w:ind w:left="2880" w:hanging="360"/>
+      </w:pPr>
+    </w:lvl>
+    <w:lvl w:ilvl="4" w:tentative="1">
+      <w:start w:val="1"/>
+      <w:numFmt w:val="decimal"/>
+      <w:lvlText w:val="%5."/>
+      <w:lvlJc w:val="left"/>
+      <w:pPr>
+        <w:tabs>
+          <w:tab w:val="num" w:pos="3600"/>
+        </w:tabs>
+        <w:ind w:left="3600" w:hanging="360"/>
+      </w:pPr>
+    </w:lvl>
+    <w:lvl w:ilvl="5" w:tentative="1">
+      <w:start w:val="1"/>
+      <w:numFmt w:val="decimal"/>
+      <w:lvlText w:val="%6."/>
+      <w:lvlJc w:val="left"/>
+      <w:pPr>
+        <w:tabs>
+          <w:tab w:val="num" w:pos="4320"/>
+        </w:tabs>
+        <w:ind w:left="4320" w:hanging="360"/>
+      </w:pPr>
+    </w:lvl>
+    <w:lvl w:ilvl="6" w:tentative="1">
+      <w:start w:val="1"/>
+      <w:numFmt w:val="decimal"/>
+      <w:lvlText w:val="%7."/>
+      <w:lvlJc w:val="left"/>
+      <w:pPr>
+        <w:tabs>
+          <w:tab w:val="num" w:pos="5040"/>
+        </w:tabs>
+        <w:ind w:left="5040" w:hanging="360"/>
+      </w:pPr>
+    </w:lvl>
+    <w:lvl w:ilvl="7" w:tentative="1">
+      <w:start w:val="1"/>
+      <w:numFmt w:val="decimal"/>
+      <w:lvlText w:val="%8."/>
+      <w:lvlJc w:val="left"/>
+      <w:pPr>
+        <w:tabs>
+          <w:tab w:val="num" w:pos="5760"/>
+        </w:tabs>
+        <w:ind w:left="5760" w:hanging="360"/>
+      </w:pPr>
+    </w:lvl>
+    <w:lvl w:ilvl="8" w:tentative="1">
+      <w:start w:val="1"/>
+      <w:numFmt w:val="decimal"/>
+      <w:lvlText w:val="%9."/>
+      <w:lvlJc w:val="left"/>
+      <w:pPr>
+        <w:tabs>
+          <w:tab w:val="num" w:pos="6480"/>
+        </w:tabs>
+        <w:ind w:left="6480" w:hanging="360"/>
+      </w:pPr>
+    </w:lvl>
+  </w:abstractNum>
   <w:num w:numId="1" w16cid:durableId="689457508">
     <w:abstractNumId w:val="3"/>
   </w:num>
@@ -2145,6 +3813,9 @@
   </w:num>
   <w:num w:numId="5" w16cid:durableId="1368530850">
     <w:abstractNumId w:val="2"/>
+  </w:num>
+  <w:num w:numId="6" w16cid:durableId="447747864">
+    <w:abstractNumId w:val="5"/>
   </w:num>
 </w:numbering>
 </file>

</xml_diff>